<commit_message>
Modification du README, du requirements, du fichier loRA_depth_anything et du rapport
</commit_message>
<xml_diff>
--- a/Rapport_LoRA.docx
+++ b/Rapport_LoRA.docx
@@ -114,7 +114,7 @@
       </w:r>
       <w:proofErr w:type="spellEnd"/>
       <w:r>
-        <w:t xml:space="preserve"> et le </w:t>
+        <w:t xml:space="preserve"> et </w:t>
       </w:r>
       <w:proofErr w:type="spellStart"/>
       <w:r>
@@ -135,7 +135,13 @@
         <w:jc w:val="both"/>
       </w:pPr>
       <w:r>
-        <w:t>Le fine-tuning, c’est le principe de spécialiser un modèle sur une tâche précise. Plus précisément, les paramètres d’un modèle initial (réalisant une tâche d’ordre généraliste) seront mis à jour afin de réaliser des tâches spécifiques ou d’en ajuster son comportement. Par exemple, le fine-tuning est utilisé dans les grands modèles de langages pour pouvoir converser sur des sujets spécialisés comme le droit, la médecine etc.</w:t>
+        <w:t>Le fine-tuning</w:t>
+      </w:r>
+      <w:r>
+        <w:t xml:space="preserve"> consiste à </w:t>
+      </w:r>
+      <w:r>
+        <w:t>spécialiser un modèle sur une tâche précise. Plus précisément, les paramètres d’un modèle initial (réalisant une tâche d’ordre généraliste) seront mis à jour afin de réaliser des tâches spécifiques ou d’en ajuster son comportement. Par exemple, le fine-tuning est utilisé dans les grands modèles de langages pour pouvoir converser sur des sujets spécialisés comme le droit, la médecine etc.</w:t>
       </w:r>
     </w:p>
     <w:p>
@@ -170,19 +176,7 @@
           <w:rPr>
             <w:rStyle w:val="Lienhypertexte"/>
           </w:rPr>
-          <w:t>Anythi</w:t>
-        </w:r>
-        <w:r>
-          <w:rPr>
-            <w:rStyle w:val="Lienhypertexte"/>
-          </w:rPr>
-          <w:t>n</w:t>
-        </w:r>
-        <w:r>
-          <w:rPr>
-            <w:rStyle w:val="Lienhypertexte"/>
-          </w:rPr>
-          <w:t>g</w:t>
+          <w:t>Anything</w:t>
         </w:r>
         <w:proofErr w:type="spellEnd"/>
       </w:hyperlink>
@@ -205,10 +199,7 @@
         <w:t xml:space="preserve">pour </w:t>
       </w:r>
       <w:r>
-        <w:t>de déterminer la distance relative des objets à partir d'une seule image. Développée par une équipe de chercheurs, cette approche vise à fournir des estimations de profondeur robustes pour n'importe quelle image, quelles que soient les conditions.</w:t>
-      </w:r>
-      <w:r>
-        <w:t xml:space="preserve"> </w:t>
+        <w:t>déterminer la distance relative des objets à partir d'une seule image. Développée par une équipe de chercheurs, cette approche vise à fournir des estimations de profondeur robustes pour n'importe quelle image, quelles que soient les conditions.</w:t>
       </w:r>
     </w:p>
     <w:p>
@@ -269,6 +260,15 @@
       </w:r>
       <w:r>
         <w:t xml:space="preserve"> lors du fine tuning d’un modèle</w:t>
+      </w:r>
+      <w:r>
+        <w:t>, ce qui permet de gagner beaucoup d</w:t>
+      </w:r>
+      <w:r>
+        <w:t>e</w:t>
+      </w:r>
+      <w:r>
+        <w:t xml:space="preserve"> temps</w:t>
       </w:r>
       <w:r>
         <w:t xml:space="preserve">. </w:t>
@@ -355,33 +355,81 @@
       <w:pPr>
         <w:pStyle w:val="Lgende"/>
         <w:jc w:val="center"/>
-      </w:pPr>
-      <w:r>
+        <w:rPr>
+          <w:sz w:val="20"/>
+          <w:szCs w:val="20"/>
+        </w:rPr>
+      </w:pPr>
+      <w:r>
+        <w:rPr>
+          <w:sz w:val="20"/>
+          <w:szCs w:val="20"/>
+        </w:rPr>
         <w:t xml:space="preserve">Figure </w:t>
       </w:r>
       <w:r>
+        <w:rPr>
+          <w:sz w:val="20"/>
+          <w:szCs w:val="20"/>
+        </w:rPr>
         <w:fldChar w:fldCharType="begin"/>
       </w:r>
       <w:r>
+        <w:rPr>
+          <w:sz w:val="20"/>
+          <w:szCs w:val="20"/>
+        </w:rPr>
         <w:instrText xml:space="preserve"> SEQ Figure \* ARABIC </w:instrText>
       </w:r>
       <w:r>
+        <w:rPr>
+          <w:sz w:val="20"/>
+          <w:szCs w:val="20"/>
+        </w:rPr>
         <w:fldChar w:fldCharType="separate"/>
       </w:r>
       <w:r>
         <w:rPr>
           <w:noProof/>
+          <w:sz w:val="20"/>
+          <w:szCs w:val="20"/>
         </w:rPr>
         <w:t>1</w:t>
       </w:r>
       <w:r>
+        <w:rPr>
+          <w:sz w:val="20"/>
+          <w:szCs w:val="20"/>
+        </w:rPr>
         <w:fldChar w:fldCharType="end"/>
       </w:r>
       <w:r>
-        <w:t xml:space="preserve"> - Illustration du </w:t>
-      </w:r>
-      <w:proofErr w:type="spellStart"/>
-      <w:r>
+        <w:rPr>
+          <w:sz w:val="20"/>
+          <w:szCs w:val="20"/>
+        </w:rPr>
+        <w:t xml:space="preserve"> - Illustration d</w:t>
+      </w:r>
+      <w:r>
+        <w:rPr>
+          <w:sz w:val="20"/>
+          <w:szCs w:val="20"/>
+        </w:rPr>
+        <w:t>e</w:t>
+      </w:r>
+      <w:r>
+        <w:rPr>
+          <w:sz w:val="20"/>
+          <w:szCs w:val="20"/>
+        </w:rPr>
+        <w:t xml:space="preserve"> </w:t>
+      </w:r>
+      <w:proofErr w:type="spellStart"/>
+      <w:r>
+        <w:rPr>
+          <w:sz w:val="20"/>
+          <w:szCs w:val="20"/>
+        </w:rPr>
         <w:t>LoRA</w:t>
       </w:r>
       <w:proofErr w:type="spellEnd"/>
@@ -391,13 +439,29 @@
         <w:jc w:val="both"/>
       </w:pPr>
       <w:r>
-        <w:t xml:space="preserve">Au début du projet, nous avons préparé l’environnement afin de pouvoir faire du travail collaboratif, nous avons donc créer un fichier requirements.txt avec l’ensemble des bibliothèques nécessaires. Sur le </w:t>
-      </w:r>
-      <w:proofErr w:type="spellStart"/>
-      <w:r>
-        <w:t>github</w:t>
-      </w:r>
-      <w:proofErr w:type="spellEnd"/>
+        <w:t>Au début du projet, nous avons préparé l’environnement afin de pouvoir travail</w:t>
+      </w:r>
+      <w:r>
+        <w:t>ler</w:t>
+      </w:r>
+      <w:r>
+        <w:t xml:space="preserve"> </w:t>
+      </w:r>
+      <w:r>
+        <w:t xml:space="preserve">en </w:t>
+      </w:r>
+      <w:r>
+        <w:t>collaborat</w:t>
+      </w:r>
+      <w:r>
+        <w:t>ion</w:t>
+      </w:r>
+      <w:r>
+        <w:t xml:space="preserve">, nous avons donc créer un fichier requirements.txt avec l’ensemble des bibliothèques nécessaires. Sur le </w:t>
+      </w:r>
+      <w:r>
+        <w:t>GitHub</w:t>
+      </w:r>
       <w:r>
         <w:t xml:space="preserve"> du projet </w:t>
       </w:r>
@@ -406,11 +470,11 @@
           <w:rPr>
             <w:rStyle w:val="Lienhypertexte"/>
           </w:rPr>
-          <w:t>https://github.com/Arthurmgnr/LoRA-Fine-Tuning/tree/main</w:t>
+          <w:t>https://github.com/Arthurmgnr/LoRA-Fine-Tuning</w:t>
         </w:r>
       </w:hyperlink>
       <w:r>
-        <w:t xml:space="preserve"> , nous avons également noté toute la procédure pour créer l’environnement python pour faire fonctionner le projet dans un </w:t>
+        <w:t xml:space="preserve">, nous avons également noté toute la procédure pour créer l’environnement python pour faire fonctionner le projet dans un </w:t>
       </w:r>
       <w:proofErr w:type="spellStart"/>
       <w:r>
@@ -418,7 +482,7 @@
       </w:r>
       <w:proofErr w:type="spellEnd"/>
       <w:r>
-        <w:t xml:space="preserve"> README. </w:t>
+        <w:t xml:space="preserve"> README.</w:t>
       </w:r>
     </w:p>
     <w:p>
@@ -599,7 +663,13 @@
         <w:t xml:space="preserve">parce que </w:t>
       </w:r>
       <w:r>
-        <w:t xml:space="preserve">certains NaN se situent au milieu de certains pneu, en conséquence replacer par la valeur la plus lointaine rendrait </w:t>
+        <w:t>certains NaN se situent au milieu de certains pneu</w:t>
+      </w:r>
+      <w:r>
+        <w:t>s</w:t>
+      </w:r>
+      <w:r>
+        <w:t xml:space="preserve">, en conséquence replacer par la valeur la plus lointaine rendrait </w:t>
       </w:r>
       <w:r>
         <w:t>les données moins fiables</w:t>
@@ -627,6 +697,7 @@
       </w:r>
       <w:r>
         <w:rPr>
+          <w:noProof/>
           <w:highlight w:val="yellow"/>
           <w:lang w:val="en-US"/>
         </w:rPr>
@@ -689,35 +760,69 @@
         </w:rPr>
       </w:pPr>
       <w:r>
+        <w:rPr>
+          <w:sz w:val="20"/>
+          <w:szCs w:val="20"/>
+        </w:rPr>
         <w:t xml:space="preserve">Figure </w:t>
       </w:r>
       <w:r>
+        <w:rPr>
+          <w:sz w:val="20"/>
+          <w:szCs w:val="20"/>
+        </w:rPr>
         <w:fldChar w:fldCharType="begin"/>
       </w:r>
       <w:r>
+        <w:rPr>
+          <w:sz w:val="20"/>
+          <w:szCs w:val="20"/>
+        </w:rPr>
         <w:instrText xml:space="preserve"> SEQ Figure \* ARABIC </w:instrText>
       </w:r>
       <w:r>
+        <w:rPr>
+          <w:sz w:val="20"/>
+          <w:szCs w:val="20"/>
+        </w:rPr>
         <w:fldChar w:fldCharType="separate"/>
       </w:r>
       <w:r>
         <w:rPr>
           <w:noProof/>
+          <w:sz w:val="20"/>
+          <w:szCs w:val="20"/>
         </w:rPr>
         <w:t>2</w:t>
       </w:r>
       <w:r>
+        <w:rPr>
+          <w:sz w:val="20"/>
+          <w:szCs w:val="20"/>
+        </w:rPr>
         <w:fldChar w:fldCharType="end"/>
       </w:r>
       <w:r>
+        <w:rPr>
+          <w:sz w:val="20"/>
+          <w:szCs w:val="20"/>
+        </w:rPr>
         <w:t xml:space="preserve"> - Exemple de photo du </w:t>
       </w:r>
       <w:proofErr w:type="spellStart"/>
       <w:r>
+        <w:rPr>
+          <w:sz w:val="20"/>
+          <w:szCs w:val="20"/>
+        </w:rPr>
         <w:t>dataset</w:t>
       </w:r>
       <w:proofErr w:type="spellEnd"/>
       <w:r>
+        <w:rPr>
+          <w:sz w:val="20"/>
+          <w:szCs w:val="20"/>
+        </w:rPr>
         <w:t xml:space="preserve"> avec de l'ombre</w:t>
       </w:r>
     </w:p>
@@ -757,7 +862,7 @@
       </w:r>
       <w:proofErr w:type="spellEnd"/>
       <w:r>
-        <w:t xml:space="preserve">. Cette classe applique la formule données dans l’article qui est le produit de la couche d’input par les matrices A et B. </w:t>
+        <w:t>. Cette classe applique la formule données dans l’article qui est le produit de la couche d’input par les matrices A et B.</w:t>
       </w:r>
     </w:p>
     <w:p>
@@ -784,7 +889,19 @@
         <w:t xml:space="preserve"> V2. </w:t>
       </w:r>
       <w:r>
-        <w:t xml:space="preserve"> A ce stade, nous nous sommes demandé sur quels couches il fallait appliquer </w:t>
+        <w:t xml:space="preserve"> A ce stade, nous nous sommes </w:t>
+      </w:r>
+      <w:r>
+        <w:t>demandé</w:t>
+      </w:r>
+      <w:r>
+        <w:t xml:space="preserve"> sur quel</w:t>
+      </w:r>
+      <w:r>
+        <w:t>le</w:t>
+      </w:r>
+      <w:r>
+        <w:t xml:space="preserve">s couches il fallait appliquer </w:t>
       </w:r>
       <w:proofErr w:type="spellStart"/>
       <w:r>
@@ -800,7 +917,7 @@
       </w:r>
       <w:proofErr w:type="spellEnd"/>
       <w:r>
-        <w:t xml:space="preserve"> pour se spécialiser sur des images de pneus. Cependant, par simplicité, nous avons choisi de ne l’appliquer que sur les couches QKV. </w:t>
+        <w:t xml:space="preserve"> pour se spécialiser sur des images de pneus. Cependant, par simplicité, nous avons choisi de ne l’appliquer que sur les couches QKV.</w:t>
       </w:r>
     </w:p>
     <w:p>
@@ -809,7 +926,13 @@
       </w:pPr>
       <w:r>
         <w:lastRenderedPageBreak/>
-        <w:t xml:space="preserve">Quand toutes les couches concernées ont été remplacées, il faut geler les paramètres des couches sur lesquelles nous n’avons pas appliqué les couches </w:t>
+        <w:t>Quand toutes les couches concernées ont été remplacées, il faut geler les paramètres des</w:t>
+      </w:r>
+      <w:r>
+        <w:t xml:space="preserve"> </w:t>
+      </w:r>
+      <w:r>
+        <w:t xml:space="preserve">couches sur lesquelles nous n’avons pas appliqué les couches </w:t>
       </w:r>
       <w:proofErr w:type="spellStart"/>
       <w:r>
@@ -817,7 +940,13 @@
       </w:r>
       <w:proofErr w:type="spellEnd"/>
       <w:r>
-        <w:t xml:space="preserve">. L’objectif est de ne rendre entrainable que les paramètres des couches sur lesquelles il y a du </w:t>
+        <w:t>. L’objectif est de ne rendre entra</w:t>
+      </w:r>
+      <w:r>
+        <w:t>î</w:t>
+      </w:r>
+      <w:r>
+        <w:t xml:space="preserve">nable que les paramètres des couches sur lesquelles il y a du </w:t>
       </w:r>
       <w:proofErr w:type="spellStart"/>
       <w:r>
@@ -875,26 +1004,22 @@
       </w:r>
       <w:proofErr w:type="spellEnd"/>
       <w:r>
-        <w:t xml:space="preserve"> afin de </w:t>
-      </w:r>
-      <w:proofErr w:type="gramStart"/>
-      <w:r>
-        <w:t>le fine tuner</w:t>
-      </w:r>
-      <w:proofErr w:type="gramEnd"/>
-      <w:r>
-        <w:t xml:space="preserve">. </w:t>
+        <w:t xml:space="preserve"> afin de le fine</w:t>
+      </w:r>
+      <w:r>
+        <w:t>-</w:t>
+      </w:r>
+      <w:r>
+        <w:t xml:space="preserve">tuner. </w:t>
       </w:r>
       <w:r>
         <w:t xml:space="preserve">À ce </w:t>
       </w:r>
-      <w:proofErr w:type="spellStart"/>
-      <w:r>
-        <w:t>moment là</w:t>
-      </w:r>
-      <w:proofErr w:type="spellEnd"/>
-      <w:r>
-        <w:t xml:space="preserve">, plusieurs choix doivent être faits : </w:t>
+      <w:r>
+        <w:t>moment-là</w:t>
+      </w:r>
+      <w:r>
+        <w:t>, plusieurs choix doivent être faits :</w:t>
       </w:r>
     </w:p>
     <w:p>
@@ -931,13 +1056,23 @@
       <w:r>
         <w:t xml:space="preserve">, plusieurs choix étaient </w:t>
       </w:r>
-      <w:proofErr w:type="gramStart"/>
-      <w:r>
-        <w:t>possible</w:t>
-      </w:r>
-      <w:proofErr w:type="gramEnd"/>
-      <w:r>
-        <w:t xml:space="preserve"> : moyenne des erreur quadratiques, la moyenne des erreur absolues, les pertes relatives (log des </w:t>
+      <w:r>
+        <w:t>possibles</w:t>
+      </w:r>
+      <w:r>
+        <w:t xml:space="preserve"> : moyenne </w:t>
+      </w:r>
+      <w:r>
+        <w:t>des erreurs quadratiques</w:t>
+      </w:r>
+      <w:r>
+        <w:t>, la moyenne des erreur</w:t>
+      </w:r>
+      <w:r>
+        <w:t>s</w:t>
+      </w:r>
+      <w:r>
+        <w:t xml:space="preserve"> absolues, les pertes relatives (log des</w:t>
       </w:r>
     </w:p>
     <w:p>
@@ -1031,7 +1166,7 @@
           <w:bCs/>
           <w:lang w:val="en-US"/>
         </w:rPr>
-        <w:t xml:space="preserve">) </w:t>
+        <w:t>)</w:t>
       </w:r>
     </w:p>
     <w:p>
@@ -1061,7 +1196,13 @@
         <w:t xml:space="preserve"> sur l’ensemble de données de validation, ce qui nous permet d’évaluer les performances de l’adaptation.</w:t>
       </w:r>
       <w:r>
-        <w:t xml:space="preserve"> Pour ce faire, nous avons affiché plusieurs images. De gauche à droite, on affiche : l’image réelle (données), la profondeur suivant l’axe de la caméra (données), l’image des profondeurs prédites par le fine-tuning du modèle avec </w:t>
+        <w:t xml:space="preserve"> Pour ce faire, nous avons affiché</w:t>
+      </w:r>
+      <w:r>
+        <w:t xml:space="preserve"> </w:t>
+      </w:r>
+      <w:r>
+        <w:t xml:space="preserve">plusieurs images. De gauche à droite, on affiche : l’image réelle (données), la profondeur suivant l’axe de la caméra (données), l’image des profondeurs prédites par le fine-tuning du modèle avec </w:t>
       </w:r>
       <w:proofErr w:type="spellStart"/>
       <w:r>
@@ -1070,9 +1211,6 @@
       <w:proofErr w:type="spellEnd"/>
       <w:r>
         <w:t xml:space="preserve"> et l’image prédite avec le modèle DepthAnythingV2 original.</w:t>
-      </w:r>
-      <w:r>
-        <w:t xml:space="preserve"> </w:t>
       </w:r>
     </w:p>
     <w:p>
@@ -1152,48 +1290,106 @@
         <w:jc w:val="center"/>
       </w:pPr>
       <w:r>
+        <w:rPr>
+          <w:sz w:val="20"/>
+          <w:szCs w:val="20"/>
+        </w:rPr>
         <w:t xml:space="preserve">Figure </w:t>
       </w:r>
       <w:r>
+        <w:rPr>
+          <w:sz w:val="20"/>
+          <w:szCs w:val="20"/>
+        </w:rPr>
         <w:fldChar w:fldCharType="begin"/>
       </w:r>
       <w:r>
+        <w:rPr>
+          <w:sz w:val="20"/>
+          <w:szCs w:val="20"/>
+        </w:rPr>
         <w:instrText xml:space="preserve"> SEQ Figure \* ARABIC </w:instrText>
       </w:r>
       <w:r>
+        <w:rPr>
+          <w:sz w:val="20"/>
+          <w:szCs w:val="20"/>
+        </w:rPr>
         <w:fldChar w:fldCharType="separate"/>
       </w:r>
       <w:r>
         <w:rPr>
           <w:noProof/>
+          <w:sz w:val="20"/>
+          <w:szCs w:val="20"/>
         </w:rPr>
         <w:t>3</w:t>
       </w:r>
       <w:r>
+        <w:rPr>
+          <w:sz w:val="20"/>
+          <w:szCs w:val="20"/>
+        </w:rPr>
         <w:fldChar w:fldCharType="end"/>
       </w:r>
       <w:r>
+        <w:rPr>
+          <w:sz w:val="20"/>
+          <w:szCs w:val="20"/>
+        </w:rPr>
         <w:t xml:space="preserve"> - Exemple d'image d'évaluation du fine-tuning de DepthAnythingV2 avec </w:t>
       </w:r>
       <w:proofErr w:type="spellStart"/>
       <w:r>
+        <w:rPr>
+          <w:sz w:val="20"/>
+          <w:szCs w:val="20"/>
+        </w:rPr>
         <w:t>LoRA</w:t>
       </w:r>
       <w:proofErr w:type="spellEnd"/>
       <w:r>
-        <w:t xml:space="preserve"> sur le 2</w:t>
-      </w:r>
-      <w:r>
-        <w:rPr>
+        <w:rPr>
+          <w:sz w:val="20"/>
+          <w:szCs w:val="20"/>
+        </w:rPr>
+        <w:t xml:space="preserve"> </w:t>
+      </w:r>
+      <w:r>
+        <w:rPr>
+          <w:sz w:val="20"/>
+          <w:szCs w:val="20"/>
+        </w:rPr>
+        <w:t>après</w:t>
+      </w:r>
+      <w:r>
+        <w:rPr>
+          <w:sz w:val="20"/>
+          <w:szCs w:val="20"/>
+        </w:rPr>
+        <w:t xml:space="preserve"> le 2</w:t>
+      </w:r>
+      <w:r>
+        <w:rPr>
+          <w:sz w:val="20"/>
+          <w:szCs w:val="20"/>
           <w:vertAlign w:val="superscript"/>
         </w:rPr>
         <w:t>ème</w:t>
       </w:r>
       <w:r>
+        <w:rPr>
+          <w:sz w:val="20"/>
+          <w:szCs w:val="20"/>
+        </w:rPr>
         <w:t xml:space="preserve"> </w:t>
       </w:r>
       <w:proofErr w:type="spellStart"/>
       <w:r>
+        <w:rPr>
+          <w:sz w:val="20"/>
+          <w:szCs w:val="20"/>
+        </w:rPr>
         <w:t>epoch</w:t>
       </w:r>
       <w:proofErr w:type="spellEnd"/>
@@ -1203,7 +1399,19 @@
         <w:jc w:val="both"/>
       </w:pPr>
       <w:r>
-        <w:t>En plus du diagnostic visuel, on regarde l’évolution de la fonction de perte. Cela nous permet d’identifier d’éventuels problème de sur- ou de sous-apprentissage.</w:t>
+        <w:t>En plus du diagnostic visuel, on regarde l’évolution de la fonction de perte. Cela nous permet d’identifier d’éventuels problème</w:t>
+      </w:r>
+      <w:r>
+        <w:t>s</w:t>
+      </w:r>
+      <w:r>
+        <w:t xml:space="preserve"> de sur-</w:t>
+      </w:r>
+      <w:r>
+        <w:t>apprentissage</w:t>
+      </w:r>
+      <w:r>
+        <w:t xml:space="preserve"> ou de sous-apprentissage.</w:t>
       </w:r>
       <w:r>
         <w:t xml:space="preserve"> Typiquement dans le cas ci-dessous avec 300 </w:t>
@@ -1214,7 +1422,13 @@
       </w:r>
       <w:proofErr w:type="spellEnd"/>
       <w:r>
-        <w:t xml:space="preserve"> d’entrainement, sur 40 photos, </w:t>
+        <w:t xml:space="preserve"> d’entra</w:t>
+      </w:r>
+      <w:r>
+        <w:t>î</w:t>
+      </w:r>
+      <w:r>
+        <w:t xml:space="preserve">nement, sur 40 photos, </w:t>
       </w:r>
       <w:proofErr w:type="spellStart"/>
       <w:r>
@@ -1222,7 +1436,13 @@
       </w:r>
       <w:proofErr w:type="spellEnd"/>
       <w:r>
-        <w:t xml:space="preserve"> appliqué sur les couches QKV, Convolution et linéaires pour des images réduites à 14x10, la </w:t>
+        <w:t xml:space="preserve"> appliqué sur les couches QKV, </w:t>
+      </w:r>
+      <w:r>
+        <w:t>c</w:t>
+      </w:r>
+      <w:r>
+        <w:t xml:space="preserve">onvolution et linéaires pour des images réduites à 14x10, la </w:t>
       </w:r>
       <w:proofErr w:type="spellStart"/>
       <w:r>
@@ -1230,14 +1450,10 @@
       </w:r>
       <w:proofErr w:type="spellEnd"/>
       <w:r>
-        <w:t xml:space="preserve"> n’a pas encore convergé : ce qui indique un sous-apprentissage. </w:t>
-      </w:r>
-    </w:p>
-    <w:p>
-      <w:pPr>
-        <w:jc w:val="center"/>
-      </w:pPr>
-    </w:p>
+        <w:t xml:space="preserve"> n’a pas encore convergé : ce qui indique un sous-apprentissage.</w:t>
+      </w:r>
+    </w:p>
+    <w:p/>
     <w:p>
       <w:bookmarkStart w:id="5" w:name="_Toc187402089"/>
     </w:p>
@@ -1249,7 +1465,19 @@
       </w:pPr>
       <w:r>
         <w:lastRenderedPageBreak/>
-        <w:t>Enfin, pour continuer d’évaluer le diagnostic du modèle, nous avons mesurer le temps que met le programme à s’entrainer dans des conditions particulières résumées dans ce tableau</w:t>
+        <w:t>Enfin, pour continuer d’évaluer le diagnostic du modèle, nous avons mesur</w:t>
+      </w:r>
+      <w:r>
+        <w:t>é</w:t>
+      </w:r>
+      <w:r>
+        <w:t xml:space="preserve"> le temps que met le programme à s’entra</w:t>
+      </w:r>
+      <w:r>
+        <w:t>î</w:t>
+      </w:r>
+      <w:r>
+        <w:t>ner dans des conditions particulières résumées dans ce tableau</w:t>
       </w:r>
       <w:r>
         <w:rPr>
@@ -1258,7 +1486,7 @@
         <w:footnoteReference w:id="1"/>
       </w:r>
       <w:r>
-        <w:t xml:space="preserve"> : </w:t>
+        <w:t> :</w:t>
       </w:r>
     </w:p>
     <w:p/>
@@ -2531,6 +2759,7 @@
   <w:style w:type="character" w:default="1" w:styleId="Policepardfaut">
     <w:name w:val="Default Paragraph Font"/>
     <w:uiPriority w:val="1"/>
+    <w:semiHidden/>
     <w:unhideWhenUsed/>
   </w:style>
   <w:style w:type="table" w:default="1" w:styleId="TableauNormal">

</xml_diff>

<commit_message>
Modification rapport, fichier lora
</commit_message>
<xml_diff>
--- a/Rapport_LoRA.docx
+++ b/Rapport_LoRA.docx
@@ -1051,7 +1051,10 @@
         <w:t>Pour l</w:t>
       </w:r>
       <w:r>
-        <w:t>a fonction de perte</w:t>
+        <w:t xml:space="preserve">a fonction de </w:t>
+      </w:r>
+      <w:r>
+        <w:t>coût</w:t>
       </w:r>
       <w:r>
         <w:t xml:space="preserve">, plusieurs choix étaient </w:t>
@@ -1066,108 +1069,45 @@
         <w:t>des erreurs quadratiques</w:t>
       </w:r>
       <w:r>
-        <w:t>, la moyenne des erreur</w:t>
+        <w:t>, moyenne des erreur</w:t>
       </w:r>
       <w:r>
         <w:t>s</w:t>
       </w:r>
       <w:r>
-        <w:t xml:space="preserve"> absolues, les pertes relatives (log des</w:t>
-      </w:r>
-    </w:p>
-    <w:p>
-      <w:pPr>
-        <w:pStyle w:val="Paragraphedeliste"/>
+        <w:t xml:space="preserve"> absolues, </w:t>
+      </w:r>
+      <w:r>
+        <w:t>p</w:t>
+      </w:r>
+      <w:r>
+        <w:t>erte Invariante à l’Échelle Logarithmique</w:t>
+      </w:r>
+      <w:r>
+        <w:t xml:space="preserve"> et p</w:t>
+      </w:r>
+      <w:r>
+        <w:t>erte Invariante aux Changements d’Échelle et de Translation</w:t>
+      </w:r>
+      <w:r>
+        <w:t>. Ici, dans ce cas, il n’y a pas vraiment de fonction coût qui soit meilleure que les autres, étant donné la complexité de la tâche à réaliser.</w:t>
+      </w:r>
+      <w:r>
+        <w:t xml:space="preserve"> D’autant plus que le modèle </w:t>
+      </w:r>
+      <w:proofErr w:type="spellStart"/>
+      <w:r>
+        <w:t>DepthAnything</w:t>
+      </w:r>
+      <w:proofErr w:type="spellEnd"/>
+      <w:r>
+        <w:t xml:space="preserve"> utilise une fonction coût propre à lui seul.</w:t>
+      </w:r>
+    </w:p>
+    <w:p>
+      <w:pPr>
         <w:jc w:val="both"/>
-        <w:rPr>
-          <w:lang w:val="en-US"/>
-        </w:rPr>
-      </w:pPr>
-      <w:r>
-        <w:rPr>
-          <w:lang w:val="en-US"/>
-        </w:rPr>
-        <w:t xml:space="preserve">There is a problem with using a simple mean square error loss between the predicted and ground truth images. Let’s say the ground truth depth values of three pixels in an image are </w:t>
-      </w:r>
-      <w:r>
-        <w:rPr>
-          <w:i/>
-          <w:iCs/>
-          <w:lang w:val="en-US"/>
-        </w:rPr>
-        <w:t>1, 0.5, and 0.1</w:t>
-      </w:r>
-      <w:r>
-        <w:rPr>
-          <w:lang w:val="en-US"/>
-        </w:rPr>
-        <w:t xml:space="preserve">, while our network predicts </w:t>
-      </w:r>
-      <w:r>
-        <w:rPr>
-          <w:i/>
-          <w:iCs/>
-          <w:lang w:val="en-US"/>
-        </w:rPr>
-        <w:t>0.9, 0.6, and 0.3</w:t>
-      </w:r>
-      <w:r>
-        <w:rPr>
-          <w:lang w:val="en-US"/>
-        </w:rPr>
-        <w:t xml:space="preserve">. Although the predictions aren’t exact, the relationship between the predicted and ground truth depths is similar, differing only by a multiplicative and additive factor. </w:t>
-      </w:r>
-      <w:r>
-        <w:rPr>
-          <w:b/>
-          <w:bCs/>
-          <w:lang w:val="en-US"/>
-        </w:rPr>
-        <w:t>We don’t want this scale and shift to affect our loss function — we need to align the two maps before applying the mean square error loss.</w:t>
-      </w:r>
-      <w:r>
-        <w:rPr>
-          <w:b/>
-          <w:bCs/>
-          <w:lang w:val="en-US"/>
-        </w:rPr>
-        <w:t xml:space="preserve"> </w:t>
-      </w:r>
-      <w:r>
-        <w:rPr>
-          <w:b/>
-          <w:bCs/>
-          <w:lang w:val="en-US"/>
-        </w:rPr>
-        <w:t>(</w:t>
-      </w:r>
-      <w:hyperlink r:id="rId13" w:history="1">
-        <w:r>
-          <w:rPr>
-            <w:rStyle w:val="Lienhypertexte"/>
-            <w:b/>
-            <w:bCs/>
-            <w:lang w:val="en-US"/>
-          </w:rPr>
-          <w:t>https://towardsdatascience.com/monocular-depth-estimation-with-depth-anything-v2-54b6775abc9f</w:t>
-        </w:r>
-      </w:hyperlink>
-      <w:r>
-        <w:rPr>
-          <w:b/>
-          <w:bCs/>
-          <w:lang w:val="en-US"/>
-        </w:rPr>
-        <w:t xml:space="preserve"> </w:t>
-      </w:r>
-      <w:r>
-        <w:rPr>
-          <w:b/>
-          <w:bCs/>
-          <w:lang w:val="en-US"/>
-        </w:rPr>
-        <w:t>)</w:t>
-      </w:r>
+      </w:pPr>
     </w:p>
     <w:p>
       <w:pPr>
@@ -1249,7 +1189,7 @@
                     </pic:cNvPicPr>
                   </pic:nvPicPr>
                   <pic:blipFill rotWithShape="1">
-                    <a:blip r:embed="rId14">
+                    <a:blip r:embed="rId13">
                       <a:extLst>
                         <a:ext uri="{28A0092B-C50C-407E-A947-70E740481C1C}">
                           <a14:useLocalDpi xmlns:a14="http://schemas.microsoft.com/office/drawing/2010/main" val="0"/>
@@ -1464,7 +1404,6 @@
         <w:jc w:val="both"/>
       </w:pPr>
       <w:r>
-        <w:lastRenderedPageBreak/>
         <w:t>Enfin, pour continuer d’évaluer le diagnostic du modèle, nous avons mesur</w:t>
       </w:r>
       <w:r>
@@ -1517,6 +1456,7 @@
               <w:jc w:val="center"/>
             </w:pPr>
             <w:r>
+              <w:lastRenderedPageBreak/>
               <w:t xml:space="preserve">Couches </w:t>
             </w:r>
             <w:proofErr w:type="spellStart"/>

</xml_diff>